<commit_message>
Finelizing EDA and Q&A
</commit_message>
<xml_diff>
--- a/Links.docx
+++ b/Links.docx
@@ -16,9 +16,28 @@
     <w:p>
       <w:pPr>
         <w:rPr>
-          <w:lang w:val="en-US"/>
+          <w:rFonts w:hint="cs"/>
+          <w:rtl/>
         </w:rPr>
       </w:pPr>
+      <w:hyperlink r:id="rId5" w:history="1">
+        <w:r>
+          <w:rPr>
+            <w:rStyle w:val="Hyperlink"/>
+          </w:rPr>
+          <w:t>https://www.youtube.com/watch?v=yN7ypxC7838</w:t>
+        </w:r>
+      </w:hyperlink>
+      <w:r>
+        <w:t xml:space="preserve">   - </w:t>
+      </w:r>
+      <w:r>
+        <w:rPr>
+          <w:rFonts w:hint="cs"/>
+          <w:rtl/>
+        </w:rPr>
+        <w:t>הסברה מעולה על מודלי למידה</w:t>
+      </w:r>
     </w:p>
     <w:sectPr>
       <w:pgSz w:w="11906" w:h="16838"/>

</xml_diff>